<commit_message>
951980_1 Added 17th rephrasing KB.
</commit_message>
<xml_diff>
--- a/KB-PDF-category/How to Convert HTML to PDF with Multithreading Using C# in .NET Core.docx
+++ b/KB-PDF-category/How to Convert HTML to PDF with Multithreading Using C# in .NET Core.docx
@@ -14,38 +14,28 @@
           <w:b/>
           <w:bCs/>
         </w:rPr>
-        <w:t>How to Convert HTML to PDF with Multithreading Using C# in .NET Core</w:t>
+        <w:t>Efficient HTML to PDF Conversion with Multithreading in .NET Core Using C#</w:t>
       </w:r>
     </w:p>
     <w:p>
       <w:r>
-        <w:t>Our Syncfusion® </w:t>
-      </w:r>
-      <w:hyperlink r:id="rId5" w:tgtFrame="_blank" w:history="1">
+        <w:t xml:space="preserve">The Syncfusion® </w:t>
+      </w:r>
+      <w:hyperlink r:id="rId5" w:history="1">
         <w:r>
           <w:rPr>
             <w:rStyle w:val="Hyperlink"/>
-            <w:b/>
-            <w:bCs/>
           </w:rPr>
           <w:t>HTML-to-PDF converter</w:t>
         </w:r>
       </w:hyperlink>
       <w:r>
-        <w:t> is a .NET PDF library for converting webpages, SVG MHTML and HTML files to PDF using C#. It uses the popular rendering engine Blink (Google Chrome). It is reliable and accurate. The result preserves all graphics, images, text, fonts, and the layout of the original HTML document or webpage.</w:t>
+        <w:t xml:space="preserve"> is a .NET PDF library designed for converting webpages, SVG, MHTML, and HTML files to PDF using C#. It leverages the Blink rendering engine (used by Google Chrome) to ensure high-fidelity rendering. The converter delivers reliable and accurate results, preserving all graphics, images, text, fonts, and the original layout of the HTML document or webpage.</w:t>
       </w:r>
     </w:p>
     <w:p>
       <w:r>
-        <w:t xml:space="preserve">HTML-to-PDF conversion for multiple web pages can be executed in parallel using the multithreading concept. </w:t>
-      </w:r>
-      <w:proofErr w:type="spellStart"/>
-      <w:r>
-        <w:t>Syncfusion’s</w:t>
-      </w:r>
-      <w:proofErr w:type="spellEnd"/>
-      <w:r>
-        <w:t xml:space="preserve"> HTML-to-PDF converter supports multithreading with the </w:t>
+        <w:t xml:space="preserve">This guide outlines how to optimize performance and how to handle large-scale HTML conversion tasks using </w:t>
       </w:r>
       <w:proofErr w:type="spellStart"/>
       <w:r>
@@ -53,53 +43,61 @@
           <w:b/>
           <w:bCs/>
         </w:rPr>
-        <w:t>Parallel.ForEach</w:t>
-      </w:r>
-      <w:proofErr w:type="spellEnd"/>
-      <w:r>
-        <w:t> method allows efficient and concurrent processing of multiple HTML conversion tasks.</w:t>
-      </w:r>
-    </w:p>
-    <w:p>
-      <w:r>
-        <w:t xml:space="preserve">This method optimizes performance by executing multiple instances of the </w:t>
-      </w:r>
-      <w:proofErr w:type="spellStart"/>
-      <w:r>
-        <w:t>ConvertHTMLToPDF</w:t>
-      </w:r>
-      <w:proofErr w:type="spellEnd"/>
-      <w:r>
-        <w:t xml:space="preserve"> method in parallel. Maximizing CPU utilization significantly reduces conversion time. Each task independently processes a distinct HTML segment, generating separate PDF documents simultaneously. This approach is highly effective for handling large volumes of data efficiently.</w:t>
-      </w:r>
-    </w:p>
-    <w:p>
+        <w:t>Parallel</w:t>
+      </w:r>
       <w:r>
         <w:rPr>
           <w:b/>
           <w:bCs/>
         </w:rPr>
-        <w:t>Steps for Converting Multiple HTML Pages to PDF Using Multithreading:</w:t>
+        <w:t>.ForEach</w:t>
+      </w:r>
+      <w:proofErr w:type="spellEnd"/>
+      <w:r>
+        <w:t xml:space="preserve"> method. It ensures efficient CPU utilization and significantly reduces conversion times.</w:t>
       </w:r>
     </w:p>
     <w:p>
-      <w:pPr>
-        <w:numPr>
-          <w:ilvl w:val="0"/>
-          <w:numId w:val="1"/>
-        </w:numPr>
-      </w:pPr>
-      <w:r>
-        <w:t>Create a new Console application project.</w:t>
+      <w:r>
+        <w:rPr>
+          <w:b/>
+          <w:bCs/>
+        </w:rPr>
+        <w:t>Steps for Implementing Multithreaded HTML to PDF Conversion</w:t>
+      </w:r>
+      <w:r>
+        <w:rPr>
+          <w:b/>
+          <w:bCs/>
+        </w:rPr>
+        <w:t>:</w:t>
       </w:r>
     </w:p>
     <w:p>
       <w:r>
+        <w:t>1.</w:t>
+      </w:r>
+      <w:r>
+        <w:t xml:space="preserve"> Create a New Project:</w:t>
+      </w:r>
+      <w:r>
+        <w:t xml:space="preserve"> </w:t>
+      </w:r>
+      <w:r>
+        <w:t>Start a new Console application in .NET Core to facilitate the HTML-to-PDF conversion process.</w:t>
+      </w:r>
+      <w:r>
+        <w:t xml:space="preserve"> </w:t>
+      </w:r>
+      <w:r>
+        <w:rPr>
+          <w:noProof/>
+        </w:rPr>
         <w:drawing>
-          <wp:inline distT="0" distB="0" distL="0" distR="0" wp14:anchorId="3B4FE320" wp14:editId="2D0B04E9">
-            <wp:extent cx="5943600" cy="3789680"/>
-            <wp:effectExtent l="0" t="0" r="0" b="1270"/>
-            <wp:docPr id="1599933132" name="Picture 4" descr="A screenshot of a computer&#10;&#10;AI-generated content may be incorrect."/>
+          <wp:inline distT="0" distB="0" distL="0" distR="0" wp14:anchorId="77257169" wp14:editId="78189ADE">
+            <wp:extent cx="5943600" cy="3190240"/>
+            <wp:effectExtent l="0" t="0" r="0" b="0"/>
+            <wp:docPr id="2084309583" name="Picture 1" descr="Console sample creation"/>
             <wp:cNvGraphicFramePr>
               <a:graphicFrameLocks xmlns:a="http://schemas.openxmlformats.org/drawingml/2006/main" noChangeAspect="1"/>
             </wp:cNvGraphicFramePr>
@@ -107,7 +105,7 @@
               <a:graphicData uri="http://schemas.openxmlformats.org/drawingml/2006/picture">
                 <pic:pic xmlns:pic="http://schemas.openxmlformats.org/drawingml/2006/picture">
                   <pic:nvPicPr>
-                    <pic:cNvPr id="1599933132" name="Picture 4" descr="A screenshot of a computer&#10;&#10;AI-generated content may be incorrect."/>
+                    <pic:cNvPr id="0" name="Picture 1" descr="Console sample creation"/>
                     <pic:cNvPicPr>
                       <a:picLocks noChangeAspect="1" noChangeArrowheads="1"/>
                     </pic:cNvPicPr>
@@ -128,7 +126,7 @@
                   <pic:spPr bwMode="auto">
                     <a:xfrm>
                       <a:off x="0" y="0"/>
-                      <a:ext cx="5943600" cy="3789680"/>
+                      <a:ext cx="5943600" cy="3190240"/>
                     </a:xfrm>
                     <a:prstGeom prst="rect">
                       <a:avLst/>
@@ -146,57 +144,46 @@
       </w:r>
     </w:p>
     <w:p>
-      <w:pPr>
-        <w:numPr>
-          <w:ilvl w:val="0"/>
-          <w:numId w:val="1"/>
-        </w:numPr>
-      </w:pPr>
-      <w:r>
-        <w:lastRenderedPageBreak/>
-        <w:t>Install the </w:t>
-      </w:r>
-      <w:proofErr w:type="spellStart"/>
-      <w:r>
-        <w:fldChar w:fldCharType="begin"/>
-      </w:r>
-      <w:r>
-        <w:instrText>HYPERLINK "https://www.nuget.org/packages/Syncfusion.HtmlToPdfConverter.Net.Windows" \t "_blank"</w:instrText>
-      </w:r>
-      <w:r>
-        <w:fldChar w:fldCharType="separate"/>
-      </w:r>
-      <w:r>
-        <w:rPr>
-          <w:rStyle w:val="Hyperlink"/>
-          <w:b/>
-          <w:bCs/>
-        </w:rPr>
-        <w:t>Syncfusion.HtmlToPdfConverter.Net.Windows</w:t>
-      </w:r>
-      <w:proofErr w:type="spellEnd"/>
-      <w:r>
-        <w:fldChar w:fldCharType="end"/>
-      </w:r>
-      <w:r>
-        <w:t> NuGet package as a reference to your console application from </w:t>
-      </w:r>
-      <w:hyperlink r:id="rId7" w:tgtFrame="_blank" w:history="1">
+      <w:r>
+        <w:t>2.</w:t>
+      </w:r>
+      <w:r>
+        <w:t xml:space="preserve"> Install Required Packages: Add the </w:t>
+      </w:r>
+      <w:hyperlink r:id="rId7" w:history="1">
+        <w:proofErr w:type="spellStart"/>
         <w:r>
           <w:rPr>
             <w:rStyle w:val="Hyperlink"/>
-            <w:b/>
-            <w:bCs/>
           </w:rPr>
-          <w:t>Nuget.org</w:t>
+          <w:t>Syncfusion.HtmlToPdfConverter.Net.Windows</w:t>
+        </w:r>
+        <w:proofErr w:type="spellEnd"/>
+      </w:hyperlink>
+      <w:r>
+        <w:t xml:space="preserve"> NuGet package from </w:t>
+      </w:r>
+      <w:hyperlink r:id="rId8" w:history="1">
+        <w:r>
+          <w:rPr>
+            <w:rStyle w:val="Hyperlink"/>
+          </w:rPr>
+          <w:t>NuGet.org</w:t>
         </w:r>
       </w:hyperlink>
       <w:r>
+        <w:t xml:space="preserve"> to your project</w:t>
+      </w:r>
+      <w:r>
         <w:t>.</w:t>
       </w:r>
     </w:p>
     <w:p>
       <w:r>
+        <w:rPr>
+          <w:noProof/>
+        </w:rPr>
+        <w:lastRenderedPageBreak/>
         <w:drawing>
           <wp:inline distT="0" distB="0" distL="0" distR="0" wp14:anchorId="02C91413" wp14:editId="387D12DD">
             <wp:extent cx="5943600" cy="2889250"/>
@@ -215,7 +202,7 @@
                     </pic:cNvPicPr>
                   </pic:nvPicPr>
                   <pic:blipFill>
-                    <a:blip r:embed="rId8">
+                    <a:blip r:embed="rId9">
                       <a:extLst>
                         <a:ext uri="{28A0092B-C50C-407E-A947-70E740481C1C}">
                           <a14:useLocalDpi xmlns:a14="http://schemas.microsoft.com/office/drawing/2010/main" val="0"/>
@@ -249,25 +236,43 @@
     </w:p>
     <w:p>
       <w:pPr>
-        <w:numPr>
-          <w:ilvl w:val="0"/>
-          <w:numId w:val="1"/>
-        </w:numPr>
-      </w:pPr>
-      <w:r>
-        <w:t>Include the following namespaces and code snippets in the </w:t>
-      </w:r>
-      <w:proofErr w:type="spellStart"/>
-      <w:r>
         <w:rPr>
           <w:b/>
           <w:bCs/>
         </w:rPr>
+      </w:pPr>
+      <w:r>
+        <w:t>3.</w:t>
+      </w:r>
+      <w:r>
+        <w:t xml:space="preserve"> </w:t>
+      </w:r>
+      <w:r>
+        <w:rPr>
+          <w:b/>
+          <w:bCs/>
+        </w:rPr>
+        <w:t>Set Up Your Environment</w:t>
+      </w:r>
+      <w:r>
+        <w:t>:</w:t>
+      </w:r>
+      <w:r>
+        <w:t xml:space="preserve"> </w:t>
+      </w:r>
+      <w:r>
+        <w:t xml:space="preserve">In the </w:t>
+      </w:r>
+      <w:proofErr w:type="spellStart"/>
+      <w:r>
         <w:t>Program.cs</w:t>
       </w:r>
       <w:proofErr w:type="spellEnd"/>
       <w:r>
-        <w:t> file.</w:t>
+        <w:t xml:space="preserve"> file, include these namespaces</w:t>
+      </w:r>
+      <w:r>
+        <w:t>.</w:t>
       </w:r>
       <w:r>
         <w:br/>
@@ -280,139 +285,155 @@
         <w:t>C#</w:t>
       </w:r>
     </w:p>
+    <w:tbl>
+      <w:tblPr>
+        <w:tblStyle w:val="TableGrid"/>
+        <w:tblW w:w="0" w:type="auto"/>
+        <w:tblLook w:val="04A0" w:firstRow="1" w:lastRow="0" w:firstColumn="1" w:lastColumn="0" w:noHBand="0" w:noVBand="1"/>
+      </w:tblPr>
+      <w:tblGrid>
+        <w:gridCol w:w="9350"/>
+      </w:tblGrid>
+      <w:tr>
+        <w:tc>
+          <w:tcPr>
+            <w:tcW w:w="9350" w:type="dxa"/>
+          </w:tcPr>
+          <w:p>
+            <w:r>
+              <w:rPr>
+                <w:b/>
+                <w:bCs/>
+              </w:rPr>
+              <w:t xml:space="preserve"> </w:t>
+            </w:r>
+            <w:r>
+              <w:rPr>
+                <w:b/>
+                <w:bCs/>
+              </w:rPr>
+              <w:t>using</w:t>
+            </w:r>
+            <w:r>
+              <w:t xml:space="preserve"> </w:t>
+            </w:r>
+            <w:proofErr w:type="spellStart"/>
+            <w:r>
+              <w:t>Syncfusion.HtmlConverter</w:t>
+            </w:r>
+            <w:proofErr w:type="spellEnd"/>
+            <w:r>
+              <w:t>;</w:t>
+            </w:r>
+          </w:p>
+          <w:p>
+            <w:r>
+              <w:t xml:space="preserve"> </w:t>
+            </w:r>
+            <w:r>
+              <w:rPr>
+                <w:b/>
+                <w:bCs/>
+              </w:rPr>
+              <w:t>using</w:t>
+            </w:r>
+            <w:r>
+              <w:t xml:space="preserve"> </w:t>
+            </w:r>
+            <w:proofErr w:type="spellStart"/>
+            <w:r>
+              <w:t>Syncfusion.Pdf</w:t>
+            </w:r>
+            <w:proofErr w:type="spellEnd"/>
+            <w:r>
+              <w:t>;</w:t>
+            </w:r>
+          </w:p>
+          <w:p>
+            <w:r>
+              <w:t xml:space="preserve"> </w:t>
+            </w:r>
+            <w:r>
+              <w:rPr>
+                <w:b/>
+                <w:bCs/>
+              </w:rPr>
+              <w:t>using</w:t>
+            </w:r>
+            <w:r>
+              <w:t xml:space="preserve"> </w:t>
+            </w:r>
+            <w:proofErr w:type="spellStart"/>
+            <w:r>
+              <w:t>Syncfusion.Drawing</w:t>
+            </w:r>
+            <w:proofErr w:type="spellEnd"/>
+            <w:r>
+              <w:t>;</w:t>
+            </w:r>
+          </w:p>
+          <w:p>
+            <w:r>
+              <w:t xml:space="preserve"> </w:t>
+            </w:r>
+            <w:r>
+              <w:rPr>
+                <w:b/>
+                <w:bCs/>
+              </w:rPr>
+              <w:t>using</w:t>
+            </w:r>
+            <w:r>
+              <w:t xml:space="preserve"> </w:t>
+            </w:r>
+            <w:proofErr w:type="spellStart"/>
+            <w:r>
+              <w:t>System.Threading.Tasks</w:t>
+            </w:r>
+            <w:proofErr w:type="spellEnd"/>
+            <w:r>
+              <w:t>;</w:t>
+            </w:r>
+          </w:p>
+        </w:tc>
+      </w:tr>
+    </w:tbl>
+    <w:p/>
     <w:p>
       <w:r>
-        <w:t xml:space="preserve">  </w:t>
+        <w:t>4.</w:t>
       </w:r>
       <w:r>
         <w:rPr>
           <w:b/>
           <w:bCs/>
         </w:rPr>
-        <w:t>using</w:t>
-      </w:r>
-      <w:r>
-        <w:t xml:space="preserve"> </w:t>
-      </w:r>
-      <w:proofErr w:type="spellStart"/>
-      <w:r>
-        <w:t>Syncfusion.</w:t>
-      </w:r>
-      <w:proofErr w:type="gramStart"/>
-      <w:r>
-        <w:t>HtmlConverter</w:t>
-      </w:r>
-      <w:proofErr w:type="spellEnd"/>
-      <w:r>
-        <w:t>;</w:t>
-      </w:r>
-      <w:proofErr w:type="gramEnd"/>
-    </w:p>
-    <w:p>
-      <w:r>
-        <w:t xml:space="preserve">  </w:t>
+        <w:t xml:space="preserve">Implement the Conversion Logic with </w:t>
       </w:r>
       <w:r>
         <w:rPr>
           <w:b/>
           <w:bCs/>
         </w:rPr>
-        <w:t>using</w:t>
-      </w:r>
-      <w:r>
-        <w:t xml:space="preserve"> </w:t>
-      </w:r>
-      <w:proofErr w:type="spellStart"/>
-      <w:r>
-        <w:t>Syncfusion.</w:t>
-      </w:r>
-      <w:proofErr w:type="gramStart"/>
-      <w:r>
-        <w:t>Pdf</w:t>
-      </w:r>
-      <w:proofErr w:type="spellEnd"/>
-      <w:r>
-        <w:t>;</w:t>
-      </w:r>
-      <w:proofErr w:type="gramEnd"/>
+        <w:t>Multithreading</w:t>
+      </w:r>
+      <w:r>
+        <w:t>: Use</w:t>
+      </w:r>
+      <w:r>
+        <w:t xml:space="preserve"> the following code sample to perform parallel HTML-to-PDF conversions</w:t>
+      </w:r>
+      <w:r>
+        <w:t>.</w:t>
+      </w:r>
     </w:p>
     <w:p>
-      <w:r>
-        <w:t xml:space="preserve">  </w:t>
-      </w:r>
-      <w:r>
+      <w:pPr>
         <w:rPr>
           <w:b/>
           <w:bCs/>
         </w:rPr>
-        <w:t>using</w:t>
-      </w:r>
-      <w:r>
-        <w:t xml:space="preserve"> </w:t>
-      </w:r>
-      <w:proofErr w:type="spellStart"/>
-      <w:r>
-        <w:t>Syncfusion.</w:t>
-      </w:r>
-      <w:proofErr w:type="gramStart"/>
-      <w:r>
-        <w:t>Drawing</w:t>
-      </w:r>
-      <w:proofErr w:type="spellEnd"/>
-      <w:r>
-        <w:t>;</w:t>
-      </w:r>
-      <w:proofErr w:type="gramEnd"/>
-    </w:p>
-    <w:p>
-      <w:r>
-        <w:t xml:space="preserve">  </w:t>
-      </w:r>
-      <w:r>
-        <w:rPr>
-          <w:b/>
-          <w:bCs/>
-        </w:rPr>
-        <w:t>using</w:t>
-      </w:r>
-      <w:r>
-        <w:t xml:space="preserve"> </w:t>
-      </w:r>
-      <w:proofErr w:type="spellStart"/>
-      <w:proofErr w:type="gramStart"/>
-      <w:r>
-        <w:t>System.Threading.Tasks</w:t>
-      </w:r>
-      <w:proofErr w:type="spellEnd"/>
-      <w:proofErr w:type="gramEnd"/>
-      <w:r>
-        <w:t>;</w:t>
-      </w:r>
-    </w:p>
-    <w:p>
-      <w:pPr>
-        <w:numPr>
-          <w:ilvl w:val="0"/>
-          <w:numId w:val="2"/>
-        </w:numPr>
       </w:pPr>
-      <w:r>
-        <w:t>Use the following code sample in </w:t>
-      </w:r>
-      <w:proofErr w:type="spellStart"/>
-      <w:r>
-        <w:rPr>
-          <w:b/>
-          <w:bCs/>
-        </w:rPr>
-        <w:t>Program.cs</w:t>
-      </w:r>
-      <w:proofErr w:type="spellEnd"/>
-      <w:r>
-        <w:t> to perform HTML-to-PDF conversion with multiple HTML documents in parallel using multithreading.</w:t>
-      </w:r>
-    </w:p>
-    <w:p>
       <w:r>
         <w:rPr>
           <w:b/>
@@ -421,690 +442,451 @@
         <w:t>C#</w:t>
       </w:r>
     </w:p>
-    <w:p>
-      <w:r>
-        <w:rPr>
-          <w:b/>
-          <w:bCs/>
-        </w:rPr>
-        <w:t>class</w:t>
-      </w:r>
-      <w:r>
-        <w:t xml:space="preserve"> </w:t>
-      </w:r>
-      <w:r>
-        <w:rPr>
-          <w:b/>
-          <w:bCs/>
-        </w:rPr>
-        <w:t>Program</w:t>
-      </w:r>
-    </w:p>
-    <w:p>
-      <w:r>
-        <w:t>{</w:t>
-      </w:r>
-    </w:p>
-    <w:p>
-      <w:r>
-        <w:t xml:space="preserve">   </w:t>
-      </w:r>
-      <w:r>
-        <w:rPr>
-          <w:b/>
-          <w:bCs/>
-        </w:rPr>
-        <w:t>static</w:t>
-      </w:r>
-      <w:r>
-        <w:t xml:space="preserve"> </w:t>
-      </w:r>
-      <w:r>
-        <w:rPr>
-          <w:b/>
-          <w:bCs/>
-        </w:rPr>
-        <w:t>void</w:t>
-      </w:r>
-      <w:r>
-        <w:t xml:space="preserve"> </w:t>
-      </w:r>
-      <w:proofErr w:type="gramStart"/>
-      <w:r>
-        <w:rPr>
-          <w:b/>
-          <w:bCs/>
-        </w:rPr>
-        <w:t>Main</w:t>
-      </w:r>
-      <w:r>
-        <w:t>(</w:t>
-      </w:r>
-      <w:proofErr w:type="gramEnd"/>
-      <w:r>
-        <w:t>)</w:t>
-      </w:r>
-    </w:p>
-    <w:p>
-      <w:r>
-        <w:t xml:space="preserve">   {</w:t>
-      </w:r>
-    </w:p>
-    <w:p>
-      <w:r>
-        <w:t xml:space="preserve">       string text = </w:t>
-      </w:r>
-      <w:proofErr w:type="spellStart"/>
-      <w:proofErr w:type="gramStart"/>
-      <w:r>
-        <w:t>System.IO.File.ReadAllText</w:t>
-      </w:r>
-      <w:proofErr w:type="spellEnd"/>
-      <w:proofErr w:type="gramEnd"/>
-      <w:r>
-        <w:t>(</w:t>
-      </w:r>
-      <w:proofErr w:type="spellStart"/>
-      <w:r>
-        <w:t>Path.GetFullPath</w:t>
-      </w:r>
-      <w:proofErr w:type="spellEnd"/>
-      <w:r>
-        <w:t>("page1.html")</w:t>
-      </w:r>
-      <w:proofErr w:type="gramStart"/>
-      <w:r>
-        <w:t>);</w:t>
-      </w:r>
-      <w:proofErr w:type="gramEnd"/>
-    </w:p>
-    <w:p>
-      <w:r>
-        <w:t xml:space="preserve">       text += </w:t>
-      </w:r>
-      <w:proofErr w:type="spellStart"/>
-      <w:proofErr w:type="gramStart"/>
-      <w:r>
-        <w:t>System.IO.File.ReadAllText</w:t>
-      </w:r>
-      <w:proofErr w:type="spellEnd"/>
-      <w:proofErr w:type="gramEnd"/>
-      <w:r>
-        <w:t>(</w:t>
-      </w:r>
-      <w:proofErr w:type="spellStart"/>
-      <w:r>
-        <w:t>Path.GetFullPath</w:t>
-      </w:r>
-      <w:proofErr w:type="spellEnd"/>
-      <w:r>
-        <w:t>("page2.html")</w:t>
-      </w:r>
-      <w:proofErr w:type="gramStart"/>
-      <w:r>
-        <w:t>);</w:t>
-      </w:r>
-      <w:proofErr w:type="gramEnd"/>
-    </w:p>
-    <w:p>
-      <w:r>
-        <w:lastRenderedPageBreak/>
-        <w:t xml:space="preserve">       </w:t>
-      </w:r>
-      <w:proofErr w:type="spellStart"/>
-      <w:r>
-        <w:t>IEnumerable</w:t>
-      </w:r>
-      <w:proofErr w:type="spellEnd"/>
-      <w:r>
-        <w:t xml:space="preserve">&lt;int&gt; works = </w:t>
-      </w:r>
-      <w:proofErr w:type="spellStart"/>
-      <w:r>
-        <w:t>Enumerable.Range</w:t>
-      </w:r>
-      <w:proofErr w:type="spellEnd"/>
-      <w:r>
-        <w:t>(0, 100</w:t>
-      </w:r>
-      <w:proofErr w:type="gramStart"/>
-      <w:r>
-        <w:t>);</w:t>
-      </w:r>
-      <w:proofErr w:type="gramEnd"/>
-    </w:p>
-    <w:p>
-      <w:r>
-        <w:t xml:space="preserve">       </w:t>
-      </w:r>
-      <w:proofErr w:type="spellStart"/>
-      <w:r>
-        <w:t>Parallel.ForEach</w:t>
-      </w:r>
-      <w:proofErr w:type="spellEnd"/>
-      <w:r>
-        <w:t xml:space="preserve">(works, index =&gt; </w:t>
-      </w:r>
-      <w:proofErr w:type="spellStart"/>
-      <w:r>
-        <w:t>ConvertHTMLPDF</w:t>
-      </w:r>
-      <w:proofErr w:type="spellEnd"/>
-      <w:r>
-        <w:t>(text)</w:t>
-      </w:r>
-      <w:proofErr w:type="gramStart"/>
-      <w:r>
-        <w:t>);</w:t>
-      </w:r>
-      <w:proofErr w:type="gramEnd"/>
-    </w:p>
-    <w:p>
-      <w:r>
-        <w:t xml:space="preserve">       </w:t>
-      </w:r>
-      <w:proofErr w:type="spellStart"/>
-      <w:r>
-        <w:t>Console.WriteLine</w:t>
-      </w:r>
-      <w:proofErr w:type="spellEnd"/>
-      <w:r>
-        <w:t>("PDF Conversion completed."</w:t>
-      </w:r>
-      <w:proofErr w:type="gramStart"/>
-      <w:r>
-        <w:t>);</w:t>
-      </w:r>
-      <w:proofErr w:type="gramEnd"/>
-    </w:p>
-    <w:p>
-      <w:r>
-        <w:t xml:space="preserve">   }</w:t>
-      </w:r>
-    </w:p>
-    <w:p>
-      <w:r>
-        <w:t xml:space="preserve">   </w:t>
-      </w:r>
-      <w:r>
-        <w:rPr>
-          <w:b/>
-          <w:bCs/>
-        </w:rPr>
-        <w:t>static</w:t>
-      </w:r>
-      <w:r>
-        <w:t xml:space="preserve"> </w:t>
-      </w:r>
-      <w:proofErr w:type="gramStart"/>
-      <w:r>
-        <w:t>byte[</w:t>
-      </w:r>
-      <w:proofErr w:type="gramEnd"/>
-      <w:r>
-        <w:t xml:space="preserve">] </w:t>
-      </w:r>
-      <w:proofErr w:type="spellStart"/>
-      <w:proofErr w:type="gramStart"/>
-      <w:r>
-        <w:rPr>
-          <w:b/>
-          <w:bCs/>
-        </w:rPr>
-        <w:t>ConvertHTMLPDF</w:t>
-      </w:r>
-      <w:proofErr w:type="spellEnd"/>
-      <w:r>
-        <w:t>(</w:t>
-      </w:r>
-      <w:proofErr w:type="gramEnd"/>
-      <w:r>
-        <w:t>string html)</w:t>
-      </w:r>
-    </w:p>
-    <w:p>
-      <w:r>
-        <w:t xml:space="preserve">   {</w:t>
-      </w:r>
-    </w:p>
-    <w:p>
-      <w:r>
-        <w:t xml:space="preserve">       </w:t>
-      </w:r>
-      <w:proofErr w:type="spellStart"/>
-      <w:r>
-        <w:t>BlinkConverterSettings</w:t>
-      </w:r>
-      <w:proofErr w:type="spellEnd"/>
-      <w:r>
-        <w:t xml:space="preserve"> </w:t>
-      </w:r>
-      <w:proofErr w:type="spellStart"/>
-      <w:r>
-        <w:t>blinkConverterSettings</w:t>
-      </w:r>
-      <w:proofErr w:type="spellEnd"/>
-      <w:r>
-        <w:t xml:space="preserve"> = </w:t>
-      </w:r>
-      <w:r>
-        <w:rPr>
-          <w:b/>
-          <w:bCs/>
-        </w:rPr>
-        <w:t>new</w:t>
-      </w:r>
-      <w:r>
-        <w:t xml:space="preserve"> </w:t>
-      </w:r>
-      <w:proofErr w:type="spellStart"/>
-      <w:proofErr w:type="gramStart"/>
-      <w:r>
-        <w:t>BlinkConverterSettings</w:t>
-      </w:r>
-      <w:proofErr w:type="spellEnd"/>
-      <w:r>
-        <w:t>(</w:t>
-      </w:r>
-      <w:proofErr w:type="gramEnd"/>
-      <w:r>
-        <w:t>)</w:t>
-      </w:r>
-    </w:p>
-    <w:p>
-      <w:r>
-        <w:t xml:space="preserve">       {</w:t>
-      </w:r>
-    </w:p>
-    <w:p>
-      <w:r>
-        <w:t xml:space="preserve">           </w:t>
-      </w:r>
-      <w:proofErr w:type="spellStart"/>
-      <w:r>
-        <w:t>PdfPageSize</w:t>
-      </w:r>
-      <w:proofErr w:type="spellEnd"/>
-      <w:r>
-        <w:t xml:space="preserve"> = PdfPageSize.A4,</w:t>
-      </w:r>
-    </w:p>
-    <w:p>
-      <w:r>
-        <w:t xml:space="preserve">           </w:t>
-      </w:r>
-      <w:proofErr w:type="spellStart"/>
-      <w:r>
-        <w:t>ViewPortSize</w:t>
-      </w:r>
-      <w:proofErr w:type="spellEnd"/>
-      <w:r>
-        <w:t xml:space="preserve"> = </w:t>
-      </w:r>
-      <w:r>
-        <w:rPr>
-          <w:b/>
-          <w:bCs/>
-        </w:rPr>
-        <w:t>new</w:t>
-      </w:r>
-      <w:r>
-        <w:t xml:space="preserve"> </w:t>
-      </w:r>
-      <w:proofErr w:type="spellStart"/>
-      <w:proofErr w:type="gramStart"/>
-      <w:r>
-        <w:t>Syncfusion.Drawing.Size</w:t>
-      </w:r>
-      <w:proofErr w:type="spellEnd"/>
-      <w:proofErr w:type="gramEnd"/>
-      <w:r>
-        <w:t>(800, 1200),</w:t>
-      </w:r>
-    </w:p>
+    <w:tbl>
+      <w:tblPr>
+        <w:tblStyle w:val="TableGrid"/>
+        <w:tblW w:w="0" w:type="auto"/>
+        <w:tblLook w:val="04A0" w:firstRow="1" w:lastRow="0" w:firstColumn="1" w:lastColumn="0" w:noHBand="0" w:noVBand="1"/>
+      </w:tblPr>
+      <w:tblGrid>
+        <w:gridCol w:w="9350"/>
+      </w:tblGrid>
+      <w:tr>
+        <w:tc>
+          <w:tcPr>
+            <w:tcW w:w="9350" w:type="dxa"/>
+          </w:tcPr>
+          <w:p>
+            <w:r>
+              <w:t>class Program</w:t>
+            </w:r>
+          </w:p>
+          <w:p>
+            <w:r>
+              <w:t>{</w:t>
+            </w:r>
+          </w:p>
+          <w:p>
+            <w:r>
+              <w:t xml:space="preserve">    static void Main()</w:t>
+            </w:r>
+          </w:p>
+          <w:p>
+            <w:r>
+              <w:t xml:space="preserve">    {</w:t>
+            </w:r>
+          </w:p>
+          <w:p>
+            <w:r>
+              <w:t xml:space="preserve">        string text = </w:t>
+            </w:r>
+            <w:proofErr w:type="spellStart"/>
+            <w:r>
+              <w:t>System.IO.File.ReadAllText</w:t>
+            </w:r>
+            <w:proofErr w:type="spellEnd"/>
+            <w:r>
+              <w:t>(</w:t>
+            </w:r>
+            <w:proofErr w:type="spellStart"/>
+            <w:r>
+              <w:t>Path.GetFullPath</w:t>
+            </w:r>
+            <w:proofErr w:type="spellEnd"/>
+            <w:r>
+              <w:t>("page1.html"));</w:t>
+            </w:r>
+          </w:p>
+          <w:p>
+            <w:r>
+              <w:t xml:space="preserve">        text += </w:t>
+            </w:r>
+            <w:proofErr w:type="spellStart"/>
+            <w:r>
+              <w:t>System.IO.File.ReadAllText</w:t>
+            </w:r>
+            <w:proofErr w:type="spellEnd"/>
+            <w:r>
+              <w:t>(</w:t>
+            </w:r>
+            <w:proofErr w:type="spellStart"/>
+            <w:r>
+              <w:t>Path.GetFullPath</w:t>
+            </w:r>
+            <w:proofErr w:type="spellEnd"/>
+            <w:r>
+              <w:t>("page2.html"));</w:t>
+            </w:r>
+          </w:p>
+          <w:p>
+            <w:r>
+              <w:t xml:space="preserve">        </w:t>
+            </w:r>
+            <w:proofErr w:type="spellStart"/>
+            <w:r>
+              <w:t>IEnumerable</w:t>
+            </w:r>
+            <w:proofErr w:type="spellEnd"/>
+            <w:r>
+              <w:t xml:space="preserve">&lt;int&gt; works = </w:t>
+            </w:r>
+            <w:proofErr w:type="spellStart"/>
+            <w:r>
+              <w:t>Enumerable.Range</w:t>
+            </w:r>
+            <w:proofErr w:type="spellEnd"/>
+            <w:r>
+              <w:t>(0, 100);</w:t>
+            </w:r>
+          </w:p>
+          <w:p>
+            <w:r>
+              <w:t xml:space="preserve">        </w:t>
+            </w:r>
+            <w:proofErr w:type="spellStart"/>
+            <w:r>
+              <w:t>Parallel.ForEach</w:t>
+            </w:r>
+            <w:proofErr w:type="spellEnd"/>
+            <w:r>
+              <w:t xml:space="preserve">(works, index =&gt; </w:t>
+            </w:r>
+            <w:proofErr w:type="spellStart"/>
+            <w:r>
+              <w:t>ConvertHTMLPDF</w:t>
+            </w:r>
+            <w:proofErr w:type="spellEnd"/>
+            <w:r>
+              <w:t>(text));</w:t>
+            </w:r>
+          </w:p>
+          <w:p>
+            <w:r>
+              <w:t xml:space="preserve">        </w:t>
+            </w:r>
+            <w:proofErr w:type="spellStart"/>
+            <w:r>
+              <w:t>Console.WriteLine</w:t>
+            </w:r>
+            <w:proofErr w:type="spellEnd"/>
+            <w:r>
+              <w:t>("PDF Conversion completed.");</w:t>
+            </w:r>
+          </w:p>
+          <w:p>
+            <w:r>
+              <w:t xml:space="preserve">    }</w:t>
+            </w:r>
+          </w:p>
+          <w:p/>
+          <w:p>
+            <w:r>
+              <w:t xml:space="preserve">    static byte[] </w:t>
+            </w:r>
+            <w:proofErr w:type="spellStart"/>
+            <w:r>
+              <w:t>ConvertHTMLPDF</w:t>
+            </w:r>
+            <w:proofErr w:type="spellEnd"/>
+            <w:r>
+              <w:t>(string html)</w:t>
+            </w:r>
+          </w:p>
+          <w:p>
+            <w:r>
+              <w:t xml:space="preserve">    {</w:t>
+            </w:r>
+          </w:p>
+          <w:p>
+            <w:r>
+              <w:t xml:space="preserve">        </w:t>
+            </w:r>
+            <w:proofErr w:type="spellStart"/>
+            <w:r>
+              <w:t>BlinkConverterSettings</w:t>
+            </w:r>
+            <w:proofErr w:type="spellEnd"/>
+            <w:r>
+              <w:t xml:space="preserve"> </w:t>
+            </w:r>
+            <w:proofErr w:type="spellStart"/>
+            <w:r>
+              <w:t>blinkConverterSettings</w:t>
+            </w:r>
+            <w:proofErr w:type="spellEnd"/>
+            <w:r>
+              <w:t xml:space="preserve"> = new </w:t>
+            </w:r>
+            <w:proofErr w:type="spellStart"/>
+            <w:r>
+              <w:t>BlinkConverterSettings</w:t>
+            </w:r>
+            <w:proofErr w:type="spellEnd"/>
+            <w:r>
+              <w:t>()</w:t>
+            </w:r>
+          </w:p>
+          <w:p>
+            <w:r>
+              <w:lastRenderedPageBreak/>
+              <w:t xml:space="preserve">        {</w:t>
+            </w:r>
+          </w:p>
+          <w:p>
+            <w:r>
+              <w:t xml:space="preserve">            </w:t>
+            </w:r>
+            <w:proofErr w:type="spellStart"/>
+            <w:r>
+              <w:t>PdfPageSize</w:t>
+            </w:r>
+            <w:proofErr w:type="spellEnd"/>
+            <w:r>
+              <w:t xml:space="preserve"> = PdfPageSize.A4,</w:t>
+            </w:r>
+          </w:p>
+          <w:p>
+            <w:r>
+              <w:t xml:space="preserve">            </w:t>
+            </w:r>
+            <w:proofErr w:type="spellStart"/>
+            <w:r>
+              <w:t>ViewPortSize</w:t>
+            </w:r>
+            <w:proofErr w:type="spellEnd"/>
+            <w:r>
+              <w:t xml:space="preserve"> = new </w:t>
+            </w:r>
+            <w:proofErr w:type="spellStart"/>
+            <w:r>
+              <w:t>Syncfusion.Drawing.Size</w:t>
+            </w:r>
+            <w:proofErr w:type="spellEnd"/>
+            <w:r>
+              <w:t>(800, 1200),</w:t>
+            </w:r>
+          </w:p>
+          <w:p>
+            <w:r>
+              <w:t xml:space="preserve">        };</w:t>
+            </w:r>
+          </w:p>
+          <w:p/>
+          <w:p>
+            <w:r>
+              <w:t xml:space="preserve">        </w:t>
+            </w:r>
+            <w:proofErr w:type="spellStart"/>
+            <w:r>
+              <w:t>HtmlToPdfConverter</w:t>
+            </w:r>
+            <w:proofErr w:type="spellEnd"/>
+            <w:r>
+              <w:t xml:space="preserve"> </w:t>
+            </w:r>
+            <w:proofErr w:type="spellStart"/>
+            <w:r>
+              <w:t>htmlConverter</w:t>
+            </w:r>
+            <w:proofErr w:type="spellEnd"/>
+            <w:r>
+              <w:t xml:space="preserve"> = new </w:t>
+            </w:r>
+            <w:proofErr w:type="spellStart"/>
+            <w:r>
+              <w:t>HtmlToPdfConverter</w:t>
+            </w:r>
+            <w:proofErr w:type="spellEnd"/>
+            <w:r>
+              <w:t>()</w:t>
+            </w:r>
+          </w:p>
+          <w:p>
+            <w:r>
+              <w:t xml:space="preserve">        {</w:t>
+            </w:r>
+          </w:p>
+          <w:p>
+            <w:r>
+              <w:t xml:space="preserve">            </w:t>
+            </w:r>
+            <w:proofErr w:type="spellStart"/>
+            <w:r>
+              <w:t>ConverterSettings</w:t>
+            </w:r>
+            <w:proofErr w:type="spellEnd"/>
+            <w:r>
+              <w:t xml:space="preserve"> = </w:t>
+            </w:r>
+            <w:proofErr w:type="spellStart"/>
+            <w:r>
+              <w:t>blinkConverterSettings</w:t>
+            </w:r>
+            <w:proofErr w:type="spellEnd"/>
+          </w:p>
+          <w:p>
+            <w:r>
+              <w:t xml:space="preserve">        };</w:t>
+            </w:r>
+          </w:p>
+          <w:p/>
+          <w:p>
+            <w:r>
+              <w:t xml:space="preserve">        using (var document = </w:t>
+            </w:r>
+            <w:proofErr w:type="spellStart"/>
+            <w:r>
+              <w:t>htmlConverter.Convert</w:t>
+            </w:r>
+            <w:proofErr w:type="spellEnd"/>
+            <w:r>
+              <w:t xml:space="preserve">(html, </w:t>
+            </w:r>
+            <w:proofErr w:type="spellStart"/>
+            <w:r>
+              <w:t>string.Empty</w:t>
+            </w:r>
+            <w:proofErr w:type="spellEnd"/>
+            <w:r>
+              <w:t>))</w:t>
+            </w:r>
+          </w:p>
+          <w:p>
+            <w:r>
+              <w:t xml:space="preserve">        {</w:t>
+            </w:r>
+          </w:p>
+          <w:p>
+            <w:r>
+              <w:t xml:space="preserve">            using (var stream = new </w:t>
+            </w:r>
+            <w:proofErr w:type="spellStart"/>
+            <w:r>
+              <w:t>MemoryStream</w:t>
+            </w:r>
+            <w:proofErr w:type="spellEnd"/>
+            <w:r>
+              <w:t>())</w:t>
+            </w:r>
+          </w:p>
+          <w:p>
+            <w:r>
+              <w:t xml:space="preserve">            {</w:t>
+            </w:r>
+          </w:p>
+          <w:p>
+            <w:r>
+              <w:t xml:space="preserve">                </w:t>
+            </w:r>
+            <w:proofErr w:type="spellStart"/>
+            <w:r>
+              <w:t>document.Save</w:t>
+            </w:r>
+            <w:proofErr w:type="spellEnd"/>
+            <w:r>
+              <w:t>(stream);</w:t>
+            </w:r>
+          </w:p>
+          <w:p>
+            <w:r>
+              <w:t xml:space="preserve">                string </w:t>
+            </w:r>
+            <w:proofErr w:type="spellStart"/>
+            <w:r>
+              <w:t>outputName</w:t>
+            </w:r>
+            <w:proofErr w:type="spellEnd"/>
+            <w:r>
+              <w:t xml:space="preserve"> = </w:t>
+            </w:r>
+            <w:proofErr w:type="spellStart"/>
+            <w:r>
+              <w:t>Guid.NewGuid</w:t>
+            </w:r>
+            <w:proofErr w:type="spellEnd"/>
+            <w:r>
+              <w:t>().</w:t>
+            </w:r>
+            <w:proofErr w:type="spellStart"/>
+            <w:r>
+              <w:t>ToString</w:t>
+            </w:r>
+            <w:proofErr w:type="spellEnd"/>
+            <w:r>
+              <w:t>();</w:t>
+            </w:r>
+          </w:p>
+          <w:p>
+            <w:r>
+              <w:t xml:space="preserve">                </w:t>
+            </w:r>
+            <w:proofErr w:type="spellStart"/>
+            <w:r>
+              <w:t>System.IO.File.WriteAllBytes</w:t>
+            </w:r>
+            <w:proofErr w:type="spellEnd"/>
+            <w:r>
+              <w:t xml:space="preserve">("Output " + </w:t>
+            </w:r>
+            <w:proofErr w:type="spellStart"/>
+            <w:r>
+              <w:t>outputName</w:t>
+            </w:r>
+            <w:proofErr w:type="spellEnd"/>
+            <w:r>
+              <w:t xml:space="preserve"> + ".pdf", </w:t>
+            </w:r>
+            <w:proofErr w:type="spellStart"/>
+            <w:r>
+              <w:t>stream.ToArray</w:t>
+            </w:r>
+            <w:proofErr w:type="spellEnd"/>
+            <w:r>
+              <w:t>());</w:t>
+            </w:r>
+          </w:p>
+          <w:p>
+            <w:r>
+              <w:t xml:space="preserve">                return </w:t>
+            </w:r>
+            <w:proofErr w:type="spellStart"/>
+            <w:r>
+              <w:t>stream.ToArray</w:t>
+            </w:r>
+            <w:proofErr w:type="spellEnd"/>
+            <w:r>
+              <w:t>();</w:t>
+            </w:r>
+          </w:p>
+          <w:p>
+            <w:r>
+              <w:t xml:space="preserve">            }</w:t>
+            </w:r>
+          </w:p>
+          <w:p>
+            <w:r>
+              <w:t xml:space="preserve">        }</w:t>
+            </w:r>
+          </w:p>
+          <w:p>
+            <w:r>
+              <w:t xml:space="preserve">    }</w:t>
+            </w:r>
+          </w:p>
+          <w:p>
+            <w:r>
+              <w:t>}</w:t>
+            </w:r>
+          </w:p>
+        </w:tc>
+      </w:tr>
+    </w:tbl>
     <w:p/>
     <w:p>
       <w:r>
-        <w:t xml:space="preserve">       };</w:t>
-      </w:r>
-    </w:p>
-    <w:p>
-      <w:r>
-        <w:t xml:space="preserve">       //Initialize HTML to PDF converter.</w:t>
-      </w:r>
-    </w:p>
-    <w:p>
-      <w:r>
-        <w:t xml:space="preserve">       </w:t>
-      </w:r>
-      <w:proofErr w:type="spellStart"/>
-      <w:r>
-        <w:t>HtmlToPdfConverter</w:t>
-      </w:r>
-      <w:proofErr w:type="spellEnd"/>
-      <w:r>
-        <w:t xml:space="preserve"> </w:t>
-      </w:r>
-      <w:proofErr w:type="spellStart"/>
-      <w:r>
-        <w:t>htmlConverter</w:t>
-      </w:r>
-      <w:proofErr w:type="spellEnd"/>
-      <w:r>
-        <w:t xml:space="preserve"> = </w:t>
-      </w:r>
-      <w:r>
-        <w:rPr>
-          <w:b/>
-          <w:bCs/>
-        </w:rPr>
-        <w:t>new</w:t>
-      </w:r>
-      <w:r>
-        <w:t xml:space="preserve"> </w:t>
-      </w:r>
-      <w:proofErr w:type="spellStart"/>
-      <w:proofErr w:type="gramStart"/>
-      <w:r>
-        <w:t>HtmlToPdfConverter</w:t>
-      </w:r>
-      <w:proofErr w:type="spellEnd"/>
-      <w:r>
-        <w:t>(</w:t>
-      </w:r>
-      <w:proofErr w:type="gramEnd"/>
-      <w:r>
-        <w:t>)</w:t>
-      </w:r>
-    </w:p>
-    <w:p>
-      <w:r>
-        <w:t xml:space="preserve">       {</w:t>
-      </w:r>
-    </w:p>
-    <w:p>
-      <w:r>
-        <w:t xml:space="preserve">           </w:t>
-      </w:r>
-      <w:proofErr w:type="spellStart"/>
-      <w:r>
-        <w:t>ConverterSettings</w:t>
-      </w:r>
-      <w:proofErr w:type="spellEnd"/>
-      <w:r>
-        <w:t xml:space="preserve"> = </w:t>
-      </w:r>
-      <w:proofErr w:type="spellStart"/>
-      <w:r>
-        <w:t>blinkConverterSettings</w:t>
-      </w:r>
-      <w:proofErr w:type="spellEnd"/>
-    </w:p>
-    <w:p>
-      <w:r>
-        <w:t xml:space="preserve">       };</w:t>
-      </w:r>
-    </w:p>
-    <w:p/>
-    <w:p>
-      <w:r>
-        <w:t xml:space="preserve">       </w:t>
-      </w:r>
-      <w:r>
-        <w:rPr>
-          <w:b/>
-          <w:bCs/>
-        </w:rPr>
-        <w:t>using</w:t>
-      </w:r>
-      <w:r>
-        <w:t xml:space="preserve"> (</w:t>
-      </w:r>
-      <w:r>
-        <w:rPr>
-          <w:b/>
-          <w:bCs/>
-        </w:rPr>
-        <w:t>var</w:t>
-      </w:r>
-      <w:r>
-        <w:t xml:space="preserve"> document = </w:t>
-      </w:r>
-      <w:proofErr w:type="spellStart"/>
-      <w:r>
-        <w:t>htmlConverter.Convert</w:t>
-      </w:r>
-      <w:proofErr w:type="spellEnd"/>
-      <w:r>
-        <w:t xml:space="preserve">(html, </w:t>
-      </w:r>
-      <w:proofErr w:type="spellStart"/>
-      <w:proofErr w:type="gramStart"/>
-      <w:r>
-        <w:t>string.Empty</w:t>
-      </w:r>
-      <w:proofErr w:type="spellEnd"/>
-      <w:proofErr w:type="gramEnd"/>
-      <w:r>
-        <w:t>))</w:t>
-      </w:r>
-    </w:p>
-    <w:p>
-      <w:r>
-        <w:t xml:space="preserve">       {</w:t>
-      </w:r>
-    </w:p>
-    <w:p>
-      <w:r>
-        <w:t xml:space="preserve">           </w:t>
-      </w:r>
-      <w:r>
-        <w:rPr>
-          <w:b/>
-          <w:bCs/>
-        </w:rPr>
-        <w:t>using</w:t>
-      </w:r>
-      <w:r>
-        <w:t xml:space="preserve"> (</w:t>
-      </w:r>
-      <w:r>
-        <w:rPr>
-          <w:b/>
-          <w:bCs/>
-        </w:rPr>
-        <w:t>var</w:t>
-      </w:r>
-      <w:r>
-        <w:t xml:space="preserve"> stream = </w:t>
-      </w:r>
-      <w:r>
-        <w:rPr>
-          <w:b/>
-          <w:bCs/>
-        </w:rPr>
-        <w:t>new</w:t>
-      </w:r>
-      <w:r>
-        <w:t xml:space="preserve"> </w:t>
-      </w:r>
-      <w:proofErr w:type="spellStart"/>
-      <w:proofErr w:type="gramStart"/>
-      <w:r>
-        <w:t>MemoryStream</w:t>
-      </w:r>
-      <w:proofErr w:type="spellEnd"/>
-      <w:r>
-        <w:t>(</w:t>
-      </w:r>
-      <w:proofErr w:type="gramEnd"/>
-      <w:r>
-        <w:t>))</w:t>
-      </w:r>
-    </w:p>
-    <w:p>
-      <w:r>
-        <w:t xml:space="preserve">           {</w:t>
-      </w:r>
-    </w:p>
-    <w:p>
-      <w:r>
-        <w:t xml:space="preserve">               </w:t>
-      </w:r>
-      <w:proofErr w:type="spellStart"/>
-      <w:proofErr w:type="gramStart"/>
-      <w:r>
-        <w:t>document.Save</w:t>
-      </w:r>
-      <w:proofErr w:type="spellEnd"/>
-      <w:proofErr w:type="gramEnd"/>
-      <w:r>
-        <w:t>(stream</w:t>
-      </w:r>
-      <w:proofErr w:type="gramStart"/>
-      <w:r>
-        <w:t>);</w:t>
-      </w:r>
-      <w:proofErr w:type="gramEnd"/>
-    </w:p>
-    <w:p>
-      <w:r>
-        <w:t xml:space="preserve">               string </w:t>
-      </w:r>
-      <w:proofErr w:type="spellStart"/>
-      <w:proofErr w:type="gramStart"/>
-      <w:r>
-        <w:t>outputName</w:t>
-      </w:r>
-      <w:proofErr w:type="spellEnd"/>
-      <w:r>
-        <w:t xml:space="preserve">  =</w:t>
-      </w:r>
-      <w:proofErr w:type="gramEnd"/>
-      <w:r>
-        <w:t xml:space="preserve"> </w:t>
-      </w:r>
-      <w:proofErr w:type="spellStart"/>
-      <w:r>
-        <w:t>Guid.NewGuid</w:t>
-      </w:r>
-      <w:proofErr w:type="spellEnd"/>
-      <w:r>
-        <w:t>(</w:t>
-      </w:r>
-      <w:proofErr w:type="gramStart"/>
-      <w:r>
-        <w:t>).</w:t>
-      </w:r>
-      <w:proofErr w:type="spellStart"/>
-      <w:r>
-        <w:t>ToString</w:t>
-      </w:r>
-      <w:proofErr w:type="spellEnd"/>
-      <w:proofErr w:type="gramEnd"/>
-      <w:r>
-        <w:t>(</w:t>
-      </w:r>
-      <w:proofErr w:type="gramStart"/>
-      <w:r>
-        <w:t>);</w:t>
-      </w:r>
-      <w:proofErr w:type="gramEnd"/>
-    </w:p>
-    <w:p>
-      <w:r>
-        <w:t xml:space="preserve">               </w:t>
-      </w:r>
-      <w:proofErr w:type="spellStart"/>
-      <w:proofErr w:type="gramStart"/>
-      <w:r>
-        <w:t>System.IO.File.WriteAllBytes</w:t>
-      </w:r>
-      <w:proofErr w:type="spellEnd"/>
-      <w:proofErr w:type="gramEnd"/>
-      <w:r>
-        <w:t xml:space="preserve">("Output " + </w:t>
-      </w:r>
-      <w:proofErr w:type="spellStart"/>
-      <w:r>
-        <w:t>outputName</w:t>
-      </w:r>
-      <w:proofErr w:type="spellEnd"/>
-      <w:r>
-        <w:t xml:space="preserve"> + ".pdf", </w:t>
-      </w:r>
-      <w:proofErr w:type="spellStart"/>
-      <w:proofErr w:type="gramStart"/>
-      <w:r>
-        <w:t>stream.ToArray</w:t>
-      </w:r>
-      <w:proofErr w:type="spellEnd"/>
-      <w:proofErr w:type="gramEnd"/>
-      <w:r>
-        <w:t>()</w:t>
-      </w:r>
-      <w:proofErr w:type="gramStart"/>
-      <w:r>
-        <w:t>);</w:t>
-      </w:r>
-      <w:proofErr w:type="gramEnd"/>
-    </w:p>
-    <w:p>
-      <w:r>
-        <w:t xml:space="preserve">               </w:t>
-      </w:r>
-      <w:r>
-        <w:rPr>
-          <w:b/>
-          <w:bCs/>
-        </w:rPr>
-        <w:t>return</w:t>
-      </w:r>
-      <w:r>
-        <w:t xml:space="preserve"> </w:t>
-      </w:r>
-      <w:proofErr w:type="spellStart"/>
-      <w:proofErr w:type="gramStart"/>
-      <w:r>
-        <w:t>stream.ToArray</w:t>
-      </w:r>
-      <w:proofErr w:type="spellEnd"/>
-      <w:proofErr w:type="gramEnd"/>
-      <w:r>
-        <w:t>(</w:t>
-      </w:r>
-      <w:proofErr w:type="gramStart"/>
-      <w:r>
-        <w:t>);</w:t>
-      </w:r>
-      <w:proofErr w:type="gramEnd"/>
-    </w:p>
-    <w:p>
-      <w:r>
-        <w:lastRenderedPageBreak/>
-        <w:t xml:space="preserve">           }</w:t>
-      </w:r>
-    </w:p>
-    <w:p>
-      <w:r>
-        <w:t xml:space="preserve">       }</w:t>
-      </w:r>
-    </w:p>
-    <w:p>
-      <w:r>
-        <w:t xml:space="preserve">   }</w:t>
-      </w:r>
-    </w:p>
-    <w:p>
-      <w:r>
-        <w:t>}</w:t>
-      </w:r>
-    </w:p>
-    <w:p>
-      <w:r>
         <w:t>A complete working sample can be downloaded from </w:t>
       </w:r>
-      <w:hyperlink r:id="rId9" w:tgtFrame="_blank" w:history="1">
+      <w:hyperlink r:id="rId10" w:tgtFrame="_blank" w:history="1">
         <w:r>
           <w:rPr>
             <w:rStyle w:val="Hyperlink"/>
@@ -1130,22 +912,13 @@
         <w:br/>
         <w:t>I hope you enjoyed learning on how to convert HTML to PDF with multithreading using C# in .NET Core.</w:t>
       </w:r>
+    </w:p>
+    <w:p>
       <w:r>
         <w:br/>
+      </w:r>
+      <w:r>
         <w:t>You can refer to our </w:t>
-      </w:r>
-      <w:hyperlink r:id="rId10" w:tgtFrame="_blank" w:history="1">
-        <w:r>
-          <w:rPr>
-            <w:rStyle w:val="Hyperlink"/>
-            <w:b/>
-            <w:bCs/>
-          </w:rPr>
-          <w:t>ASP.NET Core PDF feature tour</w:t>
-        </w:r>
-      </w:hyperlink>
-      <w:r>
-        <w:t> page to know about its other groundbreaking feature representations and </w:t>
       </w:r>
       <w:hyperlink r:id="rId11" w:tgtFrame="_blank" w:history="1">
         <w:r>
@@ -1154,13 +927,13 @@
             <w:b/>
             <w:bCs/>
           </w:rPr>
-          <w:t>documentation</w:t>
+          <w:t>ASP.NET Core PDF’s feature tour</w:t>
         </w:r>
       </w:hyperlink>
       <w:r>
-        <w:t>, and how to quickly get started for configuration specifications. You can also explore our </w:t>
-      </w:r>
-      <w:hyperlink r:id="rId12" w:anchor="/bootstrap5" w:tgtFrame="_blank" w:history="1">
+        <w:t> page to know about its other groundbreaking feature representations. You can also explore our </w:t>
+      </w:r>
+      <w:hyperlink r:id="rId12" w:anchor="/material" w:tgtFrame="_blank" w:history="1">
         <w:r>
           <w:rPr>
             <w:rStyle w:val="Hyperlink"/>
@@ -1171,9 +944,27 @@
         </w:r>
       </w:hyperlink>
       <w:r>
-        <w:t> to understand how to create and manipulate data. For current customers, you can check out our components from the </w:t>
+        <w:t> to understand how to present and manipulate data.</w:t>
+      </w:r>
+    </w:p>
+    <w:p>
+      <w:r>
+        <w:t>For current customers, you can check out our </w:t>
       </w:r>
       <w:hyperlink r:id="rId13" w:tgtFrame="_blank" w:history="1">
+        <w:r>
+          <w:rPr>
+            <w:rStyle w:val="Hyperlink"/>
+            <w:b/>
+            <w:bCs/>
+          </w:rPr>
+          <w:t>ASP.NET</w:t>
+        </w:r>
+      </w:hyperlink>
+      <w:r>
+        <w:t> Core components from the </w:t>
+      </w:r>
+      <w:hyperlink r:id="rId14" w:tgtFrame="_blank" w:history="1">
         <w:r>
           <w:rPr>
             <w:rStyle w:val="Hyperlink"/>
@@ -1186,7 +977,7 @@
       <w:r>
         <w:t> page. If you are new to Syncfusion®, you can try our 30-day </w:t>
       </w:r>
-      <w:hyperlink r:id="rId14" w:tgtFrame="_blank" w:history="1">
+      <w:hyperlink r:id="rId15" w:tgtFrame="_blank" w:history="1">
         <w:r>
           <w:rPr>
             <w:rStyle w:val="Hyperlink"/>
@@ -1197,9 +988,40 @@
         </w:r>
       </w:hyperlink>
       <w:r>
-        <w:t> to check out our other controls. If you have any queries or require clarifications, please let us know in the comments section below. You can also contact us through our </w:t>
-      </w:r>
-      <w:hyperlink r:id="rId15" w:tgtFrame="_blank" w:history="1">
+        <w:t> to check out our </w:t>
+      </w:r>
+      <w:hyperlink r:id="rId16" w:tgtFrame="_blank" w:history="1">
+        <w:r>
+          <w:rPr>
+            <w:rStyle w:val="Hyperlink"/>
+            <w:b/>
+            <w:bCs/>
+          </w:rPr>
+          <w:t>ASP.NET</w:t>
+        </w:r>
+      </w:hyperlink>
+      <w:r>
+        <w:t> Core PDF and other </w:t>
+      </w:r>
+      <w:hyperlink r:id="rId17" w:tgtFrame="_blank" w:history="1">
+        <w:r>
+          <w:rPr>
+            <w:rStyle w:val="Hyperlink"/>
+            <w:b/>
+            <w:bCs/>
+          </w:rPr>
+          <w:t>ASP.NET</w:t>
+        </w:r>
+      </w:hyperlink>
+      <w:r>
+        <w:t> Core components.</w:t>
+      </w:r>
+    </w:p>
+    <w:p>
+      <w:r>
+        <w:t>If you have any queries or require clarifications, please let us know in comments below. You can also contact us through our </w:t>
+      </w:r>
+      <w:hyperlink r:id="rId18" w:tgtFrame="_blank" w:history="1">
         <w:r>
           <w:rPr>
             <w:rStyle w:val="Hyperlink"/>
@@ -1212,7 +1034,7 @@
       <w:r>
         <w:t>, </w:t>
       </w:r>
-      <w:hyperlink r:id="rId16" w:tgtFrame="_blank" w:history="1">
+      <w:hyperlink r:id="rId19" w:tgtFrame="_blank" w:history="1">
         <w:r>
           <w:rPr>
             <w:rStyle w:val="Hyperlink"/>
@@ -1225,7 +1047,7 @@
       <w:r>
         <w:t>, or </w:t>
       </w:r>
-      <w:hyperlink r:id="rId17" w:tgtFrame="_blank" w:history="1">
+      <w:hyperlink r:id="rId20" w:tgtFrame="_blank" w:history="1">
         <w:r>
           <w:rPr>
             <w:rStyle w:val="Hyperlink"/>
@@ -1239,6 +1061,7 @@
         <w:t>. We are always happy to assist you!</w:t>
       </w:r>
     </w:p>
+    <w:p/>
     <w:p/>
     <w:sectPr>
       <w:pgSz w:w="12240" w:h="15840"/>
@@ -2090,6 +1913,7 @@
   <w:style w:type="character" w:default="1" w:styleId="DefaultParagraphFont">
     <w:name w:val="Default Paragraph Font"/>
     <w:uiPriority w:val="1"/>
+    <w:semiHidden/>
     <w:unhideWhenUsed/>
   </w:style>
   <w:style w:type="table" w:default="1" w:styleId="TableNormal">
@@ -2425,6 +2249,25 @@
       <w:color w:val="605E5C"/>
       <w:shd w:val="clear" w:color="auto" w:fill="E1DFDD"/>
     </w:rPr>
+  </w:style>
+  <w:style w:type="table" w:styleId="TableGrid">
+    <w:name w:val="Table Grid"/>
+    <w:basedOn w:val="TableNormal"/>
+    <w:uiPriority w:val="39"/>
+    <w:rsid w:val="00FE5F1C"/>
+    <w:pPr>
+      <w:spacing w:after="0" w:line="240" w:lineRule="auto"/>
+    </w:pPr>
+    <w:tblPr>
+      <w:tblBorders>
+        <w:top w:val="single" w:sz="4" w:space="0" w:color="auto"/>
+        <w:left w:val="single" w:sz="4" w:space="0" w:color="auto"/>
+        <w:bottom w:val="single" w:sz="4" w:space="0" w:color="auto"/>
+        <w:right w:val="single" w:sz="4" w:space="0" w:color="auto"/>
+        <w:insideH w:val="single" w:sz="4" w:space="0" w:color="auto"/>
+        <w:insideV w:val="single" w:sz="4" w:space="0" w:color="auto"/>
+      </w:tblBorders>
+    </w:tblPr>
   </w:style>
 </w:styles>
 </file>

</xml_diff>

<commit_message>
951980_1 Added 19th rephrasing KB.
</commit_message>
<xml_diff>
--- a/KB-PDF-category/How to Convert HTML to PDF with Multithreading Using C# in .NET Core.docx
+++ b/KB-PDF-category/How to Convert HTML to PDF with Multithreading Using C# in .NET Core.docx
@@ -37,7 +37,6 @@
       <w:r>
         <w:t xml:space="preserve">This guide outlines how to optimize performance and how to handle large-scale HTML conversion tasks using </w:t>
       </w:r>
-      <w:proofErr w:type="spellStart"/>
       <w:r>
         <w:rPr>
           <w:b/>
@@ -52,7 +51,6 @@
         </w:rPr>
         <w:t>.ForEach</w:t>
       </w:r>
-      <w:proofErr w:type="spellEnd"/>
       <w:r>
         <w:t xml:space="preserve"> method. It ensures efficient CPU utilization and significantly reduces conversion times.</w:t>
       </w:r>
@@ -151,14 +149,12 @@
         <w:t xml:space="preserve"> Install Required Packages: Add the </w:t>
       </w:r>
       <w:hyperlink r:id="rId7" w:history="1">
-        <w:proofErr w:type="spellStart"/>
         <w:r>
           <w:rPr>
             <w:rStyle w:val="Hyperlink"/>
           </w:rPr>
           <w:t>Syncfusion.HtmlToPdfConverter.Net.Windows</w:t>
         </w:r>
-        <w:proofErr w:type="spellEnd"/>
       </w:hyperlink>
       <w:r>
         <w:t xml:space="preserve"> NuGet package from </w:t>
@@ -185,10 +181,10 @@
         </w:rPr>
         <w:lastRenderedPageBreak/>
         <w:drawing>
-          <wp:inline distT="0" distB="0" distL="0" distR="0" wp14:anchorId="02C91413" wp14:editId="387D12DD">
-            <wp:extent cx="5943600" cy="2889250"/>
-            <wp:effectExtent l="0" t="0" r="0" b="6350"/>
-            <wp:docPr id="1827577671" name="Picture 3"/>
+          <wp:inline distT="0" distB="0" distL="0" distR="0" wp14:anchorId="40DEB08F" wp14:editId="36194A2B">
+            <wp:extent cx="5943600" cy="3241675"/>
+            <wp:effectExtent l="0" t="0" r="0" b="0"/>
+            <wp:docPr id="931728093" name="Picture 1" descr="A screenshot of a computer&#10;&#10;AI-generated content may be incorrect."/>
             <wp:cNvGraphicFramePr>
               <a:graphicFrameLocks xmlns:a="http://schemas.openxmlformats.org/drawingml/2006/main" noChangeAspect="1"/>
             </wp:cNvGraphicFramePr>
@@ -196,36 +192,23 @@
               <a:graphicData uri="http://schemas.openxmlformats.org/drawingml/2006/picture">
                 <pic:pic xmlns:pic="http://schemas.openxmlformats.org/drawingml/2006/picture">
                   <pic:nvPicPr>
-                    <pic:cNvPr id="0" name="Picture 12"/>
-                    <pic:cNvPicPr>
-                      <a:picLocks noChangeAspect="1" noChangeArrowheads="1"/>
-                    </pic:cNvPicPr>
+                    <pic:cNvPr id="931728093" name="Picture 1" descr="A screenshot of a computer&#10;&#10;AI-generated content may be incorrect."/>
+                    <pic:cNvPicPr/>
                   </pic:nvPicPr>
                   <pic:blipFill>
-                    <a:blip r:embed="rId9">
-                      <a:extLst>
-                        <a:ext uri="{28A0092B-C50C-407E-A947-70E740481C1C}">
-                          <a14:useLocalDpi xmlns:a14="http://schemas.microsoft.com/office/drawing/2010/main" val="0"/>
-                        </a:ext>
-                      </a:extLst>
-                    </a:blip>
-                    <a:srcRect/>
+                    <a:blip r:embed="rId9"/>
                     <a:stretch>
                       <a:fillRect/>
                     </a:stretch>
                   </pic:blipFill>
-                  <pic:spPr bwMode="auto">
+                  <pic:spPr>
                     <a:xfrm>
                       <a:off x="0" y="0"/>
-                      <a:ext cx="5943600" cy="2889250"/>
+                      <a:ext cx="5943600" cy="3241675"/>
                     </a:xfrm>
                     <a:prstGeom prst="rect">
                       <a:avLst/>
                     </a:prstGeom>
-                    <a:noFill/>
-                    <a:ln>
-                      <a:noFill/>
-                    </a:ln>
                   </pic:spPr>
                 </pic:pic>
               </a:graphicData>
@@ -255,24 +238,7 @@
         <w:t>Set Up Your Environment</w:t>
       </w:r>
       <w:r>
-        <w:t>:</w:t>
-      </w:r>
-      <w:r>
-        <w:t xml:space="preserve"> </w:t>
-      </w:r>
-      <w:r>
-        <w:t xml:space="preserve">In the </w:t>
-      </w:r>
-      <w:proofErr w:type="spellStart"/>
-      <w:r>
-        <w:t>Program.cs</w:t>
-      </w:r>
-      <w:proofErr w:type="spellEnd"/>
-      <w:r>
-        <w:t xml:space="preserve"> file, include these namespaces</w:t>
-      </w:r>
-      <w:r>
-        <w:t>.</w:t>
+        <w:t>: In the Program.cs file, include these namespaces.</w:t>
       </w:r>
       <w:r>
         <w:br/>
@@ -315,15 +281,7 @@
               <w:t>using</w:t>
             </w:r>
             <w:r>
-              <w:t xml:space="preserve"> </w:t>
-            </w:r>
-            <w:proofErr w:type="spellStart"/>
-            <w:r>
-              <w:t>Syncfusion.HtmlConverter</w:t>
-            </w:r>
-            <w:proofErr w:type="spellEnd"/>
-            <w:r>
-              <w:t>;</w:t>
+              <w:t xml:space="preserve"> Syncfusion.HtmlConverter;</w:t>
             </w:r>
           </w:p>
           <w:p>
@@ -338,15 +296,7 @@
               <w:t>using</w:t>
             </w:r>
             <w:r>
-              <w:t xml:space="preserve"> </w:t>
-            </w:r>
-            <w:proofErr w:type="spellStart"/>
-            <w:r>
-              <w:t>Syncfusion.Pdf</w:t>
-            </w:r>
-            <w:proofErr w:type="spellEnd"/>
-            <w:r>
-              <w:t>;</w:t>
+              <w:t xml:space="preserve"> Syncfusion.Pdf;</w:t>
             </w:r>
           </w:p>
           <w:p>
@@ -361,15 +311,7 @@
               <w:t>using</w:t>
             </w:r>
             <w:r>
-              <w:t xml:space="preserve"> </w:t>
-            </w:r>
-            <w:proofErr w:type="spellStart"/>
-            <w:r>
-              <w:t>Syncfusion.Drawing</w:t>
-            </w:r>
-            <w:proofErr w:type="spellEnd"/>
-            <w:r>
-              <w:t>;</w:t>
+              <w:t xml:space="preserve"> Syncfusion.Drawing;</w:t>
             </w:r>
           </w:p>
           <w:p>
@@ -384,15 +326,7 @@
               <w:t>using</w:t>
             </w:r>
             <w:r>
-              <w:t xml:space="preserve"> </w:t>
-            </w:r>
-            <w:proofErr w:type="spellStart"/>
-            <w:r>
-              <w:t>System.Threading.Tasks</w:t>
-            </w:r>
-            <w:proofErr w:type="spellEnd"/>
-            <w:r>
-              <w:t>;</w:t>
+              <w:t xml:space="preserve"> System.Threading.Tasks;</w:t>
             </w:r>
           </w:p>
         </w:tc>
@@ -408,23 +342,10 @@
           <w:b/>
           <w:bCs/>
         </w:rPr>
-        <w:t xml:space="preserve">Implement the Conversion Logic with </w:t>
-      </w:r>
-      <w:r>
-        <w:rPr>
-          <w:b/>
-          <w:bCs/>
-        </w:rPr>
-        <w:t>Multithreading</w:t>
-      </w:r>
-      <w:r>
-        <w:t>: Use</w:t>
-      </w:r>
-      <w:r>
-        <w:t xml:space="preserve"> the following code sample to perform parallel HTML-to-PDF conversions</w:t>
-      </w:r>
-      <w:r>
-        <w:t>.</w:t>
+        <w:t>Implement the Conversion Logic with Multithreading</w:t>
+      </w:r>
+      <w:r>
+        <w:t>: Use the following code sample to perform parallel HTML-to-PDF conversions.</w:t>
       </w:r>
     </w:p>
     <w:p>
@@ -478,99 +399,27 @@
           </w:p>
           <w:p>
             <w:r>
-              <w:t xml:space="preserve">        string text = </w:t>
-            </w:r>
-            <w:proofErr w:type="spellStart"/>
-            <w:r>
-              <w:t>System.IO.File.ReadAllText</w:t>
-            </w:r>
-            <w:proofErr w:type="spellEnd"/>
-            <w:r>
-              <w:t>(</w:t>
-            </w:r>
-            <w:proofErr w:type="spellStart"/>
-            <w:r>
-              <w:t>Path.GetFullPath</w:t>
-            </w:r>
-            <w:proofErr w:type="spellEnd"/>
-            <w:r>
-              <w:t>("page1.html"));</w:t>
-            </w:r>
-          </w:p>
-          <w:p>
-            <w:r>
-              <w:t xml:space="preserve">        text += </w:t>
-            </w:r>
-            <w:proofErr w:type="spellStart"/>
-            <w:r>
-              <w:t>System.IO.File.ReadAllText</w:t>
-            </w:r>
-            <w:proofErr w:type="spellEnd"/>
-            <w:r>
-              <w:t>(</w:t>
-            </w:r>
-            <w:proofErr w:type="spellStart"/>
-            <w:r>
-              <w:t>Path.GetFullPath</w:t>
-            </w:r>
-            <w:proofErr w:type="spellEnd"/>
-            <w:r>
-              <w:t>("page2.html"));</w:t>
-            </w:r>
-          </w:p>
-          <w:p>
-            <w:r>
-              <w:t xml:space="preserve">        </w:t>
-            </w:r>
-            <w:proofErr w:type="spellStart"/>
-            <w:r>
-              <w:t>IEnumerable</w:t>
-            </w:r>
-            <w:proofErr w:type="spellEnd"/>
-            <w:r>
-              <w:t xml:space="preserve">&lt;int&gt; works = </w:t>
-            </w:r>
-            <w:proofErr w:type="spellStart"/>
-            <w:r>
-              <w:t>Enumerable.Range</w:t>
-            </w:r>
-            <w:proofErr w:type="spellEnd"/>
-            <w:r>
-              <w:t>(0, 100);</w:t>
-            </w:r>
-          </w:p>
-          <w:p>
-            <w:r>
-              <w:t xml:space="preserve">        </w:t>
-            </w:r>
-            <w:proofErr w:type="spellStart"/>
-            <w:r>
-              <w:t>Parallel.ForEach</w:t>
-            </w:r>
-            <w:proofErr w:type="spellEnd"/>
-            <w:r>
-              <w:t xml:space="preserve">(works, index =&gt; </w:t>
-            </w:r>
-            <w:proofErr w:type="spellStart"/>
-            <w:r>
-              <w:t>ConvertHTMLPDF</w:t>
-            </w:r>
-            <w:proofErr w:type="spellEnd"/>
-            <w:r>
-              <w:t>(text));</w:t>
-            </w:r>
-          </w:p>
-          <w:p>
-            <w:r>
-              <w:t xml:space="preserve">        </w:t>
-            </w:r>
-            <w:proofErr w:type="spellStart"/>
-            <w:r>
-              <w:t>Console.WriteLine</w:t>
-            </w:r>
-            <w:proofErr w:type="spellEnd"/>
-            <w:r>
-              <w:t>("PDF Conversion completed.");</w:t>
+              <w:t xml:space="preserve">        string text = System.IO.File.ReadAllText(Path.GetFullPath("page1.html"));</w:t>
+            </w:r>
+          </w:p>
+          <w:p>
+            <w:r>
+              <w:t xml:space="preserve">        text += System.IO.File.ReadAllText(Path.GetFullPath("page2.html"));</w:t>
+            </w:r>
+          </w:p>
+          <w:p>
+            <w:r>
+              <w:t xml:space="preserve">        IEnumerable&lt;int&gt; works = Enumerable.Range(0, 100);</w:t>
+            </w:r>
+          </w:p>
+          <w:p>
+            <w:r>
+              <w:t xml:space="preserve">        Parallel.ForEach(works, index =&gt; ConvertHTMLPDF(text));</w:t>
+            </w:r>
+          </w:p>
+          <w:p>
+            <w:r>
+              <w:t xml:space="preserve">        Console.WriteLine("PDF Conversion completed.");</w:t>
             </w:r>
           </w:p>
           <w:p>
@@ -581,89 +430,33 @@
           <w:p/>
           <w:p>
             <w:r>
-              <w:t xml:space="preserve">    static byte[] </w:t>
-            </w:r>
-            <w:proofErr w:type="spellStart"/>
-            <w:r>
-              <w:t>ConvertHTMLPDF</w:t>
-            </w:r>
-            <w:proofErr w:type="spellEnd"/>
-            <w:r>
-              <w:t>(string html)</w:t>
-            </w:r>
-          </w:p>
-          <w:p>
-            <w:r>
+              <w:t xml:space="preserve">    static byte[] ConvertHTMLPDF(string html)</w:t>
+            </w:r>
+          </w:p>
+          <w:p>
+            <w:r>
+              <w:lastRenderedPageBreak/>
               <w:t xml:space="preserve">    {</w:t>
             </w:r>
           </w:p>
           <w:p>
             <w:r>
-              <w:t xml:space="preserve">        </w:t>
-            </w:r>
-            <w:proofErr w:type="spellStart"/>
-            <w:r>
-              <w:t>BlinkConverterSettings</w:t>
-            </w:r>
-            <w:proofErr w:type="spellEnd"/>
-            <w:r>
-              <w:t xml:space="preserve"> </w:t>
-            </w:r>
-            <w:proofErr w:type="spellStart"/>
-            <w:r>
-              <w:t>blinkConverterSettings</w:t>
-            </w:r>
-            <w:proofErr w:type="spellEnd"/>
-            <w:r>
-              <w:t xml:space="preserve"> = new </w:t>
-            </w:r>
-            <w:proofErr w:type="spellStart"/>
-            <w:r>
-              <w:t>BlinkConverterSettings</w:t>
-            </w:r>
-            <w:proofErr w:type="spellEnd"/>
-            <w:r>
-              <w:t>()</w:t>
-            </w:r>
-          </w:p>
-          <w:p>
-            <w:r>
-              <w:lastRenderedPageBreak/>
+              <w:t xml:space="preserve">        BlinkConverterSettings blinkConverterSettings = new BlinkConverterSettings()</w:t>
+            </w:r>
+          </w:p>
+          <w:p>
+            <w:r>
               <w:t xml:space="preserve">        {</w:t>
             </w:r>
           </w:p>
           <w:p>
             <w:r>
-              <w:t xml:space="preserve">            </w:t>
-            </w:r>
-            <w:proofErr w:type="spellStart"/>
-            <w:r>
-              <w:t>PdfPageSize</w:t>
-            </w:r>
-            <w:proofErr w:type="spellEnd"/>
-            <w:r>
-              <w:t xml:space="preserve"> = PdfPageSize.A4,</w:t>
-            </w:r>
-          </w:p>
-          <w:p>
-            <w:r>
-              <w:t xml:space="preserve">            </w:t>
-            </w:r>
-            <w:proofErr w:type="spellStart"/>
-            <w:r>
-              <w:t>ViewPortSize</w:t>
-            </w:r>
-            <w:proofErr w:type="spellEnd"/>
-            <w:r>
-              <w:t xml:space="preserve"> = new </w:t>
-            </w:r>
-            <w:proofErr w:type="spellStart"/>
-            <w:r>
-              <w:t>Syncfusion.Drawing.Size</w:t>
-            </w:r>
-            <w:proofErr w:type="spellEnd"/>
-            <w:r>
-              <w:t>(800, 1200),</w:t>
+              <w:t xml:space="preserve">            PdfPageSize = PdfPageSize.A4,</w:t>
+            </w:r>
+          </w:p>
+          <w:p>
+            <w:r>
+              <w:t xml:space="preserve">            ViewPortSize = new Syncfusion.Drawing.Size(800, 1200),</w:t>
             </w:r>
           </w:p>
           <w:p>
@@ -674,31 +467,7 @@
           <w:p/>
           <w:p>
             <w:r>
-              <w:t xml:space="preserve">        </w:t>
-            </w:r>
-            <w:proofErr w:type="spellStart"/>
-            <w:r>
-              <w:t>HtmlToPdfConverter</w:t>
-            </w:r>
-            <w:proofErr w:type="spellEnd"/>
-            <w:r>
-              <w:t xml:space="preserve"> </w:t>
-            </w:r>
-            <w:proofErr w:type="spellStart"/>
-            <w:r>
-              <w:t>htmlConverter</w:t>
-            </w:r>
-            <w:proofErr w:type="spellEnd"/>
-            <w:r>
-              <w:t xml:space="preserve"> = new </w:t>
-            </w:r>
-            <w:proofErr w:type="spellStart"/>
-            <w:r>
-              <w:t>HtmlToPdfConverter</w:t>
-            </w:r>
-            <w:proofErr w:type="spellEnd"/>
-            <w:r>
-              <w:t>()</w:t>
+              <w:t xml:space="preserve">        HtmlToPdfConverter htmlConverter = new HtmlToPdfConverter()</w:t>
             </w:r>
           </w:p>
           <w:p>
@@ -708,21 +477,8 @@
           </w:p>
           <w:p>
             <w:r>
-              <w:t xml:space="preserve">            </w:t>
-            </w:r>
-            <w:proofErr w:type="spellStart"/>
-            <w:r>
-              <w:t>ConverterSettings</w:t>
-            </w:r>
-            <w:proofErr w:type="spellEnd"/>
-            <w:r>
-              <w:t xml:space="preserve"> = </w:t>
-            </w:r>
-            <w:proofErr w:type="spellStart"/>
-            <w:r>
-              <w:t>blinkConverterSettings</w:t>
-            </w:r>
-            <w:proofErr w:type="spellEnd"/>
+              <w:t xml:space="preserve">            ConverterSettings = blinkConverterSettings</w:t>
+            </w:r>
           </w:p>
           <w:p>
             <w:r>
@@ -732,23 +488,7 @@
           <w:p/>
           <w:p>
             <w:r>
-              <w:t xml:space="preserve">        using (var document = </w:t>
-            </w:r>
-            <w:proofErr w:type="spellStart"/>
-            <w:r>
-              <w:t>htmlConverter.Convert</w:t>
-            </w:r>
-            <w:proofErr w:type="spellEnd"/>
-            <w:r>
-              <w:t xml:space="preserve">(html, </w:t>
-            </w:r>
-            <w:proofErr w:type="spellStart"/>
-            <w:r>
-              <w:t>string.Empty</w:t>
-            </w:r>
-            <w:proofErr w:type="spellEnd"/>
-            <w:r>
-              <w:t>))</w:t>
+              <w:t xml:space="preserve">        using (var document = htmlConverter.Convert(html, string.Empty))</w:t>
             </w:r>
           </w:p>
           <w:p>
@@ -758,15 +498,7 @@
           </w:p>
           <w:p>
             <w:r>
-              <w:t xml:space="preserve">            using (var stream = new </w:t>
-            </w:r>
-            <w:proofErr w:type="spellStart"/>
-            <w:r>
-              <w:t>MemoryStream</w:t>
-            </w:r>
-            <w:proofErr w:type="spellEnd"/>
-            <w:r>
-              <w:t>())</w:t>
+              <w:t xml:space="preserve">            using (var stream = new MemoryStream())</w:t>
             </w:r>
           </w:p>
           <w:p>
@@ -776,86 +508,22 @@
           </w:p>
           <w:p>
             <w:r>
-              <w:t xml:space="preserve">                </w:t>
-            </w:r>
-            <w:proofErr w:type="spellStart"/>
-            <w:r>
-              <w:t>document.Save</w:t>
-            </w:r>
-            <w:proofErr w:type="spellEnd"/>
-            <w:r>
-              <w:t>(stream);</w:t>
-            </w:r>
-          </w:p>
-          <w:p>
-            <w:r>
-              <w:t xml:space="preserve">                string </w:t>
-            </w:r>
-            <w:proofErr w:type="spellStart"/>
-            <w:r>
-              <w:t>outputName</w:t>
-            </w:r>
-            <w:proofErr w:type="spellEnd"/>
-            <w:r>
-              <w:t xml:space="preserve"> = </w:t>
-            </w:r>
-            <w:proofErr w:type="spellStart"/>
-            <w:r>
-              <w:t>Guid.NewGuid</w:t>
-            </w:r>
-            <w:proofErr w:type="spellEnd"/>
-            <w:r>
-              <w:t>().</w:t>
-            </w:r>
-            <w:proofErr w:type="spellStart"/>
-            <w:r>
-              <w:t>ToString</w:t>
-            </w:r>
-            <w:proofErr w:type="spellEnd"/>
-            <w:r>
-              <w:t>();</w:t>
-            </w:r>
-          </w:p>
-          <w:p>
-            <w:r>
-              <w:t xml:space="preserve">                </w:t>
-            </w:r>
-            <w:proofErr w:type="spellStart"/>
-            <w:r>
-              <w:t>System.IO.File.WriteAllBytes</w:t>
-            </w:r>
-            <w:proofErr w:type="spellEnd"/>
-            <w:r>
-              <w:t xml:space="preserve">("Output " + </w:t>
-            </w:r>
-            <w:proofErr w:type="spellStart"/>
-            <w:r>
-              <w:t>outputName</w:t>
-            </w:r>
-            <w:proofErr w:type="spellEnd"/>
-            <w:r>
-              <w:t xml:space="preserve"> + ".pdf", </w:t>
-            </w:r>
-            <w:proofErr w:type="spellStart"/>
-            <w:r>
-              <w:t>stream.ToArray</w:t>
-            </w:r>
-            <w:proofErr w:type="spellEnd"/>
-            <w:r>
-              <w:t>());</w:t>
-            </w:r>
-          </w:p>
-          <w:p>
-            <w:r>
-              <w:t xml:space="preserve">                return </w:t>
-            </w:r>
-            <w:proofErr w:type="spellStart"/>
-            <w:r>
-              <w:t>stream.ToArray</w:t>
-            </w:r>
-            <w:proofErr w:type="spellEnd"/>
-            <w:r>
-              <w:t>();</w:t>
+              <w:t xml:space="preserve">                document.Save(stream);</w:t>
+            </w:r>
+          </w:p>
+          <w:p>
+            <w:r>
+              <w:t xml:space="preserve">                string outputName = Guid.NewGuid().ToString();</w:t>
+            </w:r>
+          </w:p>
+          <w:p>
+            <w:r>
+              <w:t xml:space="preserve">                System.IO.File.WriteAllBytes("Output " + outputName + ".pdf", stream.ToArray());</w:t>
+            </w:r>
+          </w:p>
+          <w:p>
+            <w:r>
+              <w:t xml:space="preserve">                return stream.ToArray();</w:t>
             </w:r>
           </w:p>
           <w:p>

</xml_diff>